<commit_message>
BP 2004 GMS Klasse 10 E-Niveau SJ
</commit_message>
<xml_diff>
--- a/template/BP 2004/BP2004_Jahreszeugnis_E_Niveau.docx
+++ b/template/BP 2004/BP2004_Jahreszeugnis_E_Niveau.docx
@@ -200,7 +200,7 @@
     </w:p>
     <w:tbl>
       <w:tblPr>
-        <w:tblStyle w:val="Tabellenraster"/>
+        <w:tblStyle w:val="a8"/>
         <w:tblW w:w="10173" w:type="dxa"/>
         <w:tblLayout w:type="fixed"/>
         <w:tblLook w:val="04A0" w:firstRow="1" w:lastRow="0" w:firstColumn="1" w:lastColumn="0" w:noHBand="0" w:noVBand="1"/>
@@ -846,7 +846,7 @@
           </w:sdtPr>
           <w:sdtEndPr>
             <w:rPr>
-              <w:rStyle w:val="Absatz-Standardschriftart"/>
+              <w:rStyle w:val="a0"/>
               <w:rFonts w:asciiTheme="minorHAnsi" w:hAnsiTheme="minorHAnsi"/>
               <w:lang w:val="de-DE"/>
             </w:rPr>
@@ -928,7 +928,7 @@
           </w:sdtPr>
           <w:sdtEndPr>
             <w:rPr>
-              <w:rStyle w:val="Absatz-Standardschriftart"/>
+              <w:rStyle w:val="a0"/>
               <w:rFonts w:asciiTheme="minorHAnsi" w:hAnsiTheme="minorHAnsi"/>
               <w:lang w:val="de-DE"/>
             </w:rPr>
@@ -1026,7 +1026,7 @@
           </w:sdtPr>
           <w:sdtEndPr>
             <w:rPr>
-              <w:rStyle w:val="Absatz-Standardschriftart"/>
+              <w:rStyle w:val="a0"/>
               <w:rFonts w:asciiTheme="minorHAnsi" w:hAnsiTheme="minorHAnsi" w:cs="Arial"/>
               <w:sz w:val="14"/>
               <w:szCs w:val="14"/>
@@ -1085,7 +1085,7 @@
           </w:sdtPr>
           <w:sdtEndPr>
             <w:rPr>
-              <w:rStyle w:val="Absatz-Standardschriftart"/>
+              <w:rStyle w:val="a0"/>
               <w:rFonts w:asciiTheme="minorHAnsi" w:hAnsiTheme="minorHAnsi" w:cs="Arial"/>
               <w:sz w:val="14"/>
               <w:szCs w:val="14"/>
@@ -1173,7 +1173,7 @@
           </w:sdtPr>
           <w:sdtEndPr>
             <w:rPr>
-              <w:rStyle w:val="Absatz-Standardschriftart"/>
+              <w:rStyle w:val="a0"/>
               <w:rFonts w:asciiTheme="minorHAnsi" w:hAnsiTheme="minorHAnsi" w:cs="Arial"/>
               <w:sz w:val="14"/>
               <w:szCs w:val="14"/>
@@ -1241,7 +1241,7 @@
           </w:sdtPr>
           <w:sdtEndPr>
             <w:rPr>
-              <w:rStyle w:val="Absatz-Standardschriftart"/>
+              <w:rStyle w:val="a0"/>
               <w:rFonts w:asciiTheme="minorHAnsi" w:hAnsiTheme="minorHAnsi" w:cs="Arial"/>
               <w:sz w:val="14"/>
               <w:szCs w:val="14"/>
@@ -1349,7 +1349,7 @@
           </w:sdtPr>
           <w:sdtEndPr>
             <w:rPr>
-              <w:rStyle w:val="Absatz-Standardschriftart"/>
+              <w:rStyle w:val="a0"/>
               <w:rFonts w:asciiTheme="minorHAnsi" w:hAnsiTheme="minorHAnsi" w:cs="Arial"/>
               <w:sz w:val="14"/>
               <w:szCs w:val="14"/>
@@ -1440,7 +1440,7 @@
           </w:sdtPr>
           <w:sdtEndPr>
             <w:rPr>
-              <w:rStyle w:val="Absatz-Standardschriftart"/>
+              <w:rStyle w:val="a0"/>
               <w:rFonts w:asciiTheme="minorHAnsi" w:hAnsiTheme="minorHAnsi" w:cs="Arial"/>
               <w:sz w:val="14"/>
               <w:szCs w:val="14"/>
@@ -1528,7 +1528,7 @@
           </w:sdtPr>
           <w:sdtEndPr>
             <w:rPr>
-              <w:rStyle w:val="Absatz-Standardschriftart"/>
+              <w:rStyle w:val="a0"/>
               <w:rFonts w:asciiTheme="minorHAnsi" w:hAnsiTheme="minorHAnsi" w:cs="Arial"/>
               <w:sz w:val="14"/>
               <w:szCs w:val="14"/>
@@ -1619,7 +1619,7 @@
           </w:sdtPr>
           <w:sdtEndPr>
             <w:rPr>
-              <w:rStyle w:val="Absatz-Standardschriftart"/>
+              <w:rStyle w:val="a0"/>
               <w:rFonts w:asciiTheme="minorHAnsi" w:hAnsiTheme="minorHAnsi" w:cs="Arial"/>
               <w:sz w:val="14"/>
               <w:szCs w:val="14"/>
@@ -1707,7 +1707,7 @@
           </w:sdtPr>
           <w:sdtEndPr>
             <w:rPr>
-              <w:rStyle w:val="Absatz-Standardschriftart"/>
+              <w:rStyle w:val="a0"/>
               <w:rFonts w:asciiTheme="minorHAnsi" w:hAnsiTheme="minorHAnsi" w:cs="Arial"/>
               <w:sz w:val="14"/>
               <w:szCs w:val="14"/>
@@ -1798,7 +1798,7 @@
           </w:sdtPr>
           <w:sdtEndPr>
             <w:rPr>
-              <w:rStyle w:val="Absatz-Standardschriftart"/>
+              <w:rStyle w:val="a0"/>
               <w:rFonts w:asciiTheme="minorHAnsi" w:hAnsiTheme="minorHAnsi" w:cs="Arial"/>
               <w:sz w:val="14"/>
               <w:szCs w:val="14"/>
@@ -1931,7 +1931,7 @@
           </w:sdtPr>
           <w:sdtEndPr>
             <w:rPr>
-              <w:rStyle w:val="Absatz-Standardschriftart"/>
+              <w:rStyle w:val="a0"/>
               <w:rFonts w:asciiTheme="minorHAnsi" w:hAnsiTheme="minorHAnsi" w:cs="Arial"/>
               <w:sz w:val="14"/>
               <w:szCs w:val="14"/>
@@ -2023,7 +2023,7 @@
           </w:sdtPr>
           <w:sdtEndPr>
             <w:rPr>
-              <w:rStyle w:val="Absatz-Standardschriftart"/>
+              <w:rStyle w:val="a0"/>
               <w:rFonts w:asciiTheme="minorHAnsi" w:hAnsiTheme="minorHAnsi" w:cs="Arial"/>
               <w:sz w:val="14"/>
               <w:szCs w:val="14"/>
@@ -2127,7 +2127,6 @@
             <w:placeholder>
               <w:docPart w:val="32CF9CF3AD4648EBBBDFA3BD98780B80"/>
             </w:placeholder>
-            <w:showingPlcHdr/>
             <w:dropDownList>
               <w:listItem w:value="Wählen Sie ein Element aus."/>
               <w:listItem w:displayText="Technik" w:value="Technik"/>
@@ -2137,7 +2136,7 @@
           </w:sdtPr>
           <w:sdtEndPr>
             <w:rPr>
-              <w:rStyle w:val="Absatz-Standardschriftart"/>
+              <w:rStyle w:val="a0"/>
               <w:rFonts w:asciiTheme="minorHAnsi" w:hAnsiTheme="minorHAnsi" w:cs="Arial"/>
               <w:lang w:val="de-DE"/>
             </w:rPr>
@@ -2164,10 +2163,9 @@
                 </w:pPr>
                 <w:r>
                   <w:rPr>
-                    <w:rStyle w:val="Platzhaltertext"/>
-                    <w:lang w:val="de-DE"/>
+                    <w:rStyle w:val="Formatvorlage64"/>
                   </w:rPr>
-                  <w:t>Wählen Sie ein Element aus.</w:t>
+                  <w:t>Technik</w:t>
                 </w:r>
               </w:p>
             </w:tc>
@@ -2194,7 +2192,7 @@
           </w:sdtPr>
           <w:sdtEndPr>
             <w:rPr>
-              <w:rStyle w:val="Absatz-Standardschriftart"/>
+              <w:rStyle w:val="a0"/>
               <w:rFonts w:asciiTheme="minorHAnsi" w:hAnsiTheme="minorHAnsi" w:cs="Arial"/>
               <w:sz w:val="14"/>
               <w:szCs w:val="14"/>
@@ -2298,7 +2296,6 @@
             <w:placeholder>
               <w:docPart w:val="32CF9CF3AD4648EBBBDFA3BD98780B80"/>
             </w:placeholder>
-            <w:showingPlcHdr/>
             <w:dropDownList>
               <w:listItem w:value="Wählen Sie ein Element aus."/>
               <w:listItem w:displayText="Naturwissenschaft und Technik (NwT)" w:value="Naturwissenschaft und Technik (NwT)"/>
@@ -2310,7 +2307,7 @@
           </w:sdtPr>
           <w:sdtEndPr>
             <w:rPr>
-              <w:rStyle w:val="Absatz-Standardschriftart"/>
+              <w:rStyle w:val="a0"/>
               <w:rFonts w:asciiTheme="minorHAnsi" w:hAnsiTheme="minorHAnsi" w:cs="Arial"/>
               <w:lang w:val="de-DE"/>
             </w:rPr>
@@ -2337,10 +2334,9 @@
                 </w:pPr>
                 <w:r>
                   <w:rPr>
-                    <w:rStyle w:val="Platzhaltertext"/>
-                    <w:lang w:val="de-DE"/>
+                    <w:rStyle w:val="Formatvorlage65"/>
                   </w:rPr>
-                  <w:t>Wählen Sie ein Element aus.</w:t>
+                  <w:t>Spanisch</w:t>
                 </w:r>
               </w:p>
             </w:tc>
@@ -2367,7 +2363,7 @@
           </w:sdtPr>
           <w:sdtEndPr>
             <w:rPr>
-              <w:rStyle w:val="Absatz-Standardschriftart"/>
+              <w:rStyle w:val="a0"/>
               <w:rFonts w:asciiTheme="minorHAnsi" w:hAnsiTheme="minorHAnsi" w:cs="Arial"/>
               <w:sz w:val="14"/>
               <w:szCs w:val="14"/>
@@ -2724,7 +2720,6 @@
               </w:rPr>
               <w:fldChar w:fldCharType="separate"/>
             </w:r>
-            <w:bookmarkStart w:id="8" w:name="_GoBack"/>
             <w:r>
               <w:rPr>
                 <w:rFonts w:ascii="Arial" w:hAnsi="Arial"/>
@@ -2733,7 +2728,6 @@
               </w:rPr>
               <w:t>${certda}</w:t>
             </w:r>
-            <w:bookmarkEnd w:id="8"/>
             <w:r>
               <w:rPr>
                 <w:rFonts w:ascii="Arial" w:hAnsi="Arial"/>
@@ -4450,7 +4444,7 @@
     <w:lsdException w:name="Table Web 2" w:semiHidden="1" w:unhideWhenUsed="1"/>
     <w:lsdException w:name="Table Web 3" w:semiHidden="1" w:unhideWhenUsed="1"/>
     <w:lsdException w:name="Balloon Text" w:semiHidden="1" w:unhideWhenUsed="1"/>
-    <w:lsdException w:name="Table Grid" w:semiHidden="1" w:uiPriority="59" w:unhideWhenUsed="1"/>
+    <w:lsdException w:name="Table Grid" w:uiPriority="59"/>
     <w:lsdException w:name="Table Theme" w:semiHidden="1" w:unhideWhenUsed="1"/>
     <w:lsdException w:name="Placeholder Text" w:semiHidden="1"/>
     <w:lsdException w:name="No Spacing" w:uiPriority="1" w:qFormat="1"/>
@@ -4672,7 +4666,7 @@
     <w:lsdException w:name="Hashtag" w:semiHidden="1" w:unhideWhenUsed="1"/>
     <w:lsdException w:name="Unresolved Mention" w:semiHidden="1" w:unhideWhenUsed="1"/>
   </w:latentStyles>
-  <w:style w:type="paragraph" w:default="1" w:styleId="Standard">
+  <w:style w:type="paragraph" w:default="1" w:styleId="a">
     <w:name w:val="Normal"/>
     <w:qFormat/>
     <w:rsid w:val="0014703F"/>
@@ -4686,13 +4680,13 @@
       <w:lang w:val="en-US"/>
     </w:rPr>
   </w:style>
-  <w:style w:type="character" w:default="1" w:styleId="Absatz-Standardschriftart">
+  <w:style w:type="character" w:default="1" w:styleId="a0">
     <w:name w:val="Default Paragraph Font"/>
     <w:uiPriority w:val="1"/>
     <w:semiHidden/>
     <w:unhideWhenUsed/>
   </w:style>
-  <w:style w:type="table" w:default="1" w:styleId="NormaleTabelle">
+  <w:style w:type="table" w:default="1" w:styleId="a1">
     <w:name w:val="Normal Table"/>
     <w:uiPriority w:val="99"/>
     <w:semiHidden/>
@@ -4707,7 +4701,7 @@
       </w:tblCellMar>
     </w:tblPr>
   </w:style>
-  <w:style w:type="numbering" w:default="1" w:styleId="KeineListe">
+  <w:style w:type="numbering" w:default="1" w:styleId="a2">
     <w:name w:val="No List"/>
     <w:uiPriority w:val="99"/>
     <w:semiHidden/>
@@ -4715,7 +4709,7 @@
   </w:style>
   <w:style w:type="paragraph" w:customStyle="1" w:styleId="KMTimesNewRoman8">
     <w:name w:val="KM_TimesNewRoman_8"/>
-    <w:basedOn w:val="Standard"/>
+    <w:basedOn w:val="a"/>
     <w:link w:val="KMTimesNewRoman8Zchn"/>
     <w:qFormat/>
     <w:rsid w:val="00296589"/>
@@ -4735,7 +4729,7 @@
   </w:style>
   <w:style w:type="character" w:customStyle="1" w:styleId="KMTimesNewRoman8Zchn">
     <w:name w:val="KM_TimesNewRoman_8 Zchn"/>
-    <w:basedOn w:val="Absatz-Standardschriftart"/>
+    <w:basedOn w:val="a0"/>
     <w:link w:val="KMTimesNewRoman8"/>
     <w:rsid w:val="00296589"/>
     <w:rPr>
@@ -4745,7 +4739,7 @@
   </w:style>
   <w:style w:type="paragraph" w:customStyle="1" w:styleId="Einrckung0">
     <w:name w:val="Einrückung0"/>
-    <w:basedOn w:val="Standard"/>
+    <w:basedOn w:val="a"/>
     <w:rsid w:val="00F44A67"/>
     <w:pPr>
       <w:widowControl/>
@@ -4765,7 +4759,7 @@
   </w:style>
   <w:style w:type="paragraph" w:customStyle="1" w:styleId="Einrckung1">
     <w:name w:val="Einrückung1"/>
-    <w:basedOn w:val="Standard"/>
+    <w:basedOn w:val="a"/>
     <w:rsid w:val="00F44A67"/>
     <w:pPr>
       <w:widowControl/>
@@ -4786,7 +4780,7 @@
   </w:style>
   <w:style w:type="paragraph" w:customStyle="1" w:styleId="Einrckung2">
     <w:name w:val="Einrückung2"/>
-    <w:basedOn w:val="Standard"/>
+    <w:basedOn w:val="a"/>
     <w:rsid w:val="00F44A67"/>
     <w:pPr>
       <w:widowControl/>
@@ -4807,7 +4801,7 @@
   </w:style>
   <w:style w:type="paragraph" w:customStyle="1" w:styleId="Einrckung3">
     <w:name w:val="Einrückung3"/>
-    <w:basedOn w:val="Standard"/>
+    <w:basedOn w:val="a"/>
     <w:rsid w:val="00F44A67"/>
     <w:pPr>
       <w:widowControl/>
@@ -4828,7 +4822,7 @@
   </w:style>
   <w:style w:type="paragraph" w:customStyle="1" w:styleId="Einrckung4">
     <w:name w:val="Einrückung4"/>
-    <w:basedOn w:val="Standard"/>
+    <w:basedOn w:val="a"/>
     <w:rsid w:val="00F44A67"/>
     <w:pPr>
       <w:widowControl/>
@@ -4847,10 +4841,10 @@
       <w:lang w:val="de-DE" w:eastAsia="de-DE"/>
     </w:rPr>
   </w:style>
-  <w:style w:type="paragraph" w:styleId="Fuzeile">
+  <w:style w:type="paragraph" w:styleId="a3">
     <w:name w:val="footer"/>
-    <w:basedOn w:val="Standard"/>
-    <w:link w:val="FuzeileZchn"/>
+    <w:basedOn w:val="a"/>
+    <w:link w:val="a4"/>
     <w:rsid w:val="00F44A67"/>
     <w:pPr>
       <w:widowControl/>
@@ -4872,10 +4866,10 @@
       <w:lang w:val="de-DE" w:eastAsia="de-DE"/>
     </w:rPr>
   </w:style>
-  <w:style w:type="character" w:customStyle="1" w:styleId="FuzeileZchn">
-    <w:name w:val="Fußzeile Zchn"/>
-    <w:basedOn w:val="Absatz-Standardschriftart"/>
-    <w:link w:val="Fuzeile"/>
+  <w:style w:type="character" w:customStyle="1" w:styleId="a4">
+    <w:name w:val="Нижний колонтитул Знак"/>
+    <w:basedOn w:val="a0"/>
+    <w:link w:val="a3"/>
     <w:rsid w:val="00F44A67"/>
     <w:rPr>
       <w:rFonts w:eastAsia="Times New Roman" w:cs="Times New Roman"/>
@@ -4884,10 +4878,10 @@
       <w:lang w:eastAsia="de-DE"/>
     </w:rPr>
   </w:style>
-  <w:style w:type="paragraph" w:styleId="Kopfzeile">
+  <w:style w:type="paragraph" w:styleId="a5">
     <w:name w:val="header"/>
-    <w:basedOn w:val="Standard"/>
-    <w:link w:val="KopfzeileZchn"/>
+    <w:basedOn w:val="a"/>
+    <w:link w:val="a6"/>
     <w:rsid w:val="00F44A67"/>
     <w:pPr>
       <w:widowControl/>
@@ -4909,10 +4903,10 @@
       <w:lang w:val="de-DE" w:eastAsia="de-DE"/>
     </w:rPr>
   </w:style>
-  <w:style w:type="character" w:customStyle="1" w:styleId="KopfzeileZchn">
-    <w:name w:val="Kopfzeile Zchn"/>
-    <w:basedOn w:val="Absatz-Standardschriftart"/>
-    <w:link w:val="Kopfzeile"/>
+  <w:style w:type="character" w:customStyle="1" w:styleId="a6">
+    <w:name w:val="Верхний колонтитул Знак"/>
+    <w:basedOn w:val="a0"/>
+    <w:link w:val="a5"/>
     <w:rsid w:val="00F44A67"/>
     <w:rPr>
       <w:rFonts w:eastAsia="Times New Roman" w:cs="Times New Roman"/>
@@ -4920,14 +4914,14 @@
       <w:lang w:eastAsia="de-DE"/>
     </w:rPr>
   </w:style>
-  <w:style w:type="character" w:styleId="Seitenzahl">
+  <w:style w:type="character" w:styleId="a7">
     <w:name w:val="page number"/>
-    <w:basedOn w:val="Absatz-Standardschriftart"/>
+    <w:basedOn w:val="a0"/>
     <w:rsid w:val="00F44A67"/>
   </w:style>
-  <w:style w:type="table" w:styleId="Tabellenraster">
+  <w:style w:type="table" w:styleId="a8">
     <w:name w:val="Table Grid"/>
-    <w:basedOn w:val="NormaleTabelle"/>
+    <w:basedOn w:val="a1"/>
     <w:uiPriority w:val="59"/>
     <w:rsid w:val="0014703F"/>
     <w:pPr>
@@ -4944,9 +4938,9 @@
       </w:tblBorders>
     </w:tblPr>
   </w:style>
-  <w:style w:type="paragraph" w:styleId="Listenabsatz">
+  <w:style w:type="paragraph" w:styleId="a9">
     <w:name w:val="List Paragraph"/>
-    <w:basedOn w:val="Standard"/>
+    <w:basedOn w:val="a"/>
     <w:uiPriority w:val="34"/>
     <w:qFormat/>
     <w:rsid w:val="0014703F"/>
@@ -4955,9 +4949,9 @@
       <w:contextualSpacing/>
     </w:pPr>
   </w:style>
-  <w:style w:type="character" w:styleId="Platzhaltertext">
+  <w:style w:type="character" w:styleId="aa">
     <w:name w:val="Placeholder Text"/>
-    <w:basedOn w:val="Absatz-Standardschriftart"/>
+    <w:basedOn w:val="a0"/>
     <w:uiPriority w:val="99"/>
     <w:semiHidden/>
     <w:rsid w:val="00695699"/>
@@ -4965,10 +4959,10 @@
       <w:color w:val="808080"/>
     </w:rPr>
   </w:style>
-  <w:style w:type="paragraph" w:styleId="Sprechblasentext">
+  <w:style w:type="paragraph" w:styleId="ab">
     <w:name w:val="Balloon Text"/>
-    <w:basedOn w:val="Standard"/>
-    <w:link w:val="SprechblasentextZchn"/>
+    <w:basedOn w:val="a"/>
+    <w:link w:val="ac"/>
     <w:uiPriority w:val="99"/>
     <w:semiHidden/>
     <w:unhideWhenUsed/>
@@ -4982,10 +4976,10 @@
       <w:szCs w:val="16"/>
     </w:rPr>
   </w:style>
-  <w:style w:type="character" w:customStyle="1" w:styleId="SprechblasentextZchn">
-    <w:name w:val="Sprechblasentext Zchn"/>
-    <w:basedOn w:val="Absatz-Standardschriftart"/>
-    <w:link w:val="Sprechblasentext"/>
+  <w:style w:type="character" w:customStyle="1" w:styleId="ac">
+    <w:name w:val="Текст выноски Знак"/>
+    <w:basedOn w:val="a0"/>
+    <w:link w:val="ab"/>
     <w:uiPriority w:val="99"/>
     <w:semiHidden/>
     <w:rsid w:val="00695699"/>
@@ -4998,7 +4992,7 @@
   </w:style>
   <w:style w:type="character" w:customStyle="1" w:styleId="Formatvorlage1">
     <w:name w:val="Formatvorlage1"/>
-    <w:basedOn w:val="Absatz-Standardschriftart"/>
+    <w:basedOn w:val="a0"/>
     <w:uiPriority w:val="1"/>
     <w:rsid w:val="003F7EC7"/>
     <w:rPr>
@@ -5010,7 +5004,7 @@
   </w:style>
   <w:style w:type="character" w:customStyle="1" w:styleId="Formatvorlage2">
     <w:name w:val="Formatvorlage2"/>
-    <w:basedOn w:val="Absatz-Standardschriftart"/>
+    <w:basedOn w:val="a0"/>
     <w:uiPriority w:val="1"/>
     <w:rsid w:val="00517A7D"/>
     <w:rPr>
@@ -5020,7 +5014,7 @@
   </w:style>
   <w:style w:type="character" w:customStyle="1" w:styleId="Formatvorlage3">
     <w:name w:val="Formatvorlage3"/>
-    <w:basedOn w:val="Absatz-Standardschriftart"/>
+    <w:basedOn w:val="a0"/>
     <w:uiPriority w:val="1"/>
     <w:rsid w:val="00517A7D"/>
     <w:rPr>
@@ -5030,7 +5024,7 @@
   </w:style>
   <w:style w:type="character" w:customStyle="1" w:styleId="Formatvorlage4">
     <w:name w:val="Formatvorlage4"/>
-    <w:basedOn w:val="Absatz-Standardschriftart"/>
+    <w:basedOn w:val="a0"/>
     <w:uiPriority w:val="1"/>
     <w:rsid w:val="00517A7D"/>
     <w:rPr>
@@ -5040,7 +5034,7 @@
   </w:style>
   <w:style w:type="character" w:customStyle="1" w:styleId="Formatvorlage5">
     <w:name w:val="Formatvorlage5"/>
-    <w:basedOn w:val="Absatz-Standardschriftart"/>
+    <w:basedOn w:val="a0"/>
     <w:uiPriority w:val="1"/>
     <w:rsid w:val="00517A7D"/>
     <w:rPr>
@@ -5050,7 +5044,7 @@
   </w:style>
   <w:style w:type="character" w:customStyle="1" w:styleId="Formatvorlage6">
     <w:name w:val="Formatvorlage6"/>
-    <w:basedOn w:val="Absatz-Standardschriftart"/>
+    <w:basedOn w:val="a0"/>
     <w:uiPriority w:val="1"/>
     <w:rsid w:val="00517A7D"/>
     <w:rPr>
@@ -5060,7 +5054,7 @@
   </w:style>
   <w:style w:type="character" w:customStyle="1" w:styleId="Formatvorlage7">
     <w:name w:val="Formatvorlage7"/>
-    <w:basedOn w:val="Absatz-Standardschriftart"/>
+    <w:basedOn w:val="a0"/>
     <w:uiPriority w:val="1"/>
     <w:rsid w:val="00517A7D"/>
     <w:rPr>
@@ -5070,7 +5064,7 @@
   </w:style>
   <w:style w:type="character" w:customStyle="1" w:styleId="Formatvorlage8">
     <w:name w:val="Formatvorlage8"/>
-    <w:basedOn w:val="Absatz-Standardschriftart"/>
+    <w:basedOn w:val="a0"/>
     <w:uiPriority w:val="1"/>
     <w:rsid w:val="00517A7D"/>
     <w:rPr>
@@ -5080,7 +5074,7 @@
   </w:style>
   <w:style w:type="character" w:customStyle="1" w:styleId="Formatvorlage9">
     <w:name w:val="Formatvorlage9"/>
-    <w:basedOn w:val="Absatz-Standardschriftart"/>
+    <w:basedOn w:val="a0"/>
     <w:uiPriority w:val="1"/>
     <w:rsid w:val="00517A7D"/>
     <w:rPr>
@@ -5090,7 +5084,7 @@
   </w:style>
   <w:style w:type="character" w:customStyle="1" w:styleId="Formatvorlage10">
     <w:name w:val="Formatvorlage10"/>
-    <w:basedOn w:val="Absatz-Standardschriftart"/>
+    <w:basedOn w:val="a0"/>
     <w:uiPriority w:val="1"/>
     <w:rsid w:val="00817C59"/>
     <w:rPr>
@@ -5100,7 +5094,7 @@
   </w:style>
   <w:style w:type="character" w:customStyle="1" w:styleId="Formatvorlage11">
     <w:name w:val="Formatvorlage11"/>
-    <w:basedOn w:val="Absatz-Standardschriftart"/>
+    <w:basedOn w:val="a0"/>
     <w:uiPriority w:val="1"/>
     <w:rsid w:val="006626CD"/>
     <w:rPr>
@@ -5111,7 +5105,7 @@
   </w:style>
   <w:style w:type="character" w:customStyle="1" w:styleId="Formatvorlage12">
     <w:name w:val="Formatvorlage12"/>
-    <w:basedOn w:val="Absatz-Standardschriftart"/>
+    <w:basedOn w:val="a0"/>
     <w:uiPriority w:val="1"/>
     <w:rsid w:val="006626CD"/>
     <w:rPr>
@@ -5121,7 +5115,7 @@
   </w:style>
   <w:style w:type="character" w:customStyle="1" w:styleId="Formatvorlage13">
     <w:name w:val="Formatvorlage13"/>
-    <w:basedOn w:val="Absatz-Standardschriftart"/>
+    <w:basedOn w:val="a0"/>
     <w:uiPriority w:val="1"/>
     <w:rsid w:val="006626CD"/>
     <w:rPr>
@@ -5132,7 +5126,7 @@
   </w:style>
   <w:style w:type="character" w:customStyle="1" w:styleId="Formatvorlage14">
     <w:name w:val="Formatvorlage14"/>
-    <w:basedOn w:val="Absatz-Standardschriftart"/>
+    <w:basedOn w:val="a0"/>
     <w:uiPriority w:val="1"/>
     <w:rsid w:val="006626CD"/>
     <w:rPr>
@@ -5142,7 +5136,7 @@
   </w:style>
   <w:style w:type="character" w:customStyle="1" w:styleId="Formatvorlage15">
     <w:name w:val="Formatvorlage15"/>
-    <w:basedOn w:val="Absatz-Standardschriftart"/>
+    <w:basedOn w:val="a0"/>
     <w:uiPriority w:val="1"/>
     <w:rsid w:val="006626CD"/>
     <w:rPr>
@@ -5152,7 +5146,7 @@
   </w:style>
   <w:style w:type="character" w:customStyle="1" w:styleId="Formatvorlage16">
     <w:name w:val="Formatvorlage16"/>
-    <w:basedOn w:val="Absatz-Standardschriftart"/>
+    <w:basedOn w:val="a0"/>
     <w:uiPriority w:val="1"/>
     <w:rsid w:val="006626CD"/>
     <w:rPr>
@@ -5162,7 +5156,7 @@
   </w:style>
   <w:style w:type="character" w:customStyle="1" w:styleId="Formatvorlage17">
     <w:name w:val="Formatvorlage17"/>
-    <w:basedOn w:val="Absatz-Standardschriftart"/>
+    <w:basedOn w:val="a0"/>
     <w:uiPriority w:val="1"/>
     <w:rsid w:val="006626CD"/>
     <w:rPr>
@@ -5172,7 +5166,7 @@
   </w:style>
   <w:style w:type="character" w:customStyle="1" w:styleId="Formatvorlage18">
     <w:name w:val="Formatvorlage18"/>
-    <w:basedOn w:val="Absatz-Standardschriftart"/>
+    <w:basedOn w:val="a0"/>
     <w:uiPriority w:val="1"/>
     <w:rsid w:val="006626CD"/>
     <w:rPr>
@@ -5182,7 +5176,7 @@
   </w:style>
   <w:style w:type="character" w:customStyle="1" w:styleId="Formatvorlage19">
     <w:name w:val="Formatvorlage19"/>
-    <w:basedOn w:val="Absatz-Standardschriftart"/>
+    <w:basedOn w:val="a0"/>
     <w:uiPriority w:val="1"/>
     <w:rsid w:val="006626CD"/>
     <w:rPr>
@@ -5192,7 +5186,7 @@
   </w:style>
   <w:style w:type="character" w:customStyle="1" w:styleId="Formatvorlage20">
     <w:name w:val="Formatvorlage20"/>
-    <w:basedOn w:val="Absatz-Standardschriftart"/>
+    <w:basedOn w:val="a0"/>
     <w:uiPriority w:val="1"/>
     <w:rsid w:val="006626CD"/>
     <w:rPr>
@@ -5202,7 +5196,7 @@
   </w:style>
   <w:style w:type="character" w:customStyle="1" w:styleId="Formatvorlage21">
     <w:name w:val="Formatvorlage21"/>
-    <w:basedOn w:val="Absatz-Standardschriftart"/>
+    <w:basedOn w:val="a0"/>
     <w:uiPriority w:val="1"/>
     <w:rsid w:val="006626CD"/>
     <w:rPr>
@@ -5212,7 +5206,7 @@
   </w:style>
   <w:style w:type="character" w:customStyle="1" w:styleId="Formatvorlage22">
     <w:name w:val="Formatvorlage22"/>
-    <w:basedOn w:val="Absatz-Standardschriftart"/>
+    <w:basedOn w:val="a0"/>
     <w:uiPriority w:val="1"/>
     <w:rsid w:val="006626CD"/>
     <w:rPr>
@@ -5222,7 +5216,7 @@
   </w:style>
   <w:style w:type="character" w:customStyle="1" w:styleId="Formatvorlage23">
     <w:name w:val="Formatvorlage23"/>
-    <w:basedOn w:val="Absatz-Standardschriftart"/>
+    <w:basedOn w:val="a0"/>
     <w:uiPriority w:val="1"/>
     <w:rsid w:val="006626CD"/>
     <w:rPr>
@@ -5232,7 +5226,7 @@
   </w:style>
   <w:style w:type="character" w:customStyle="1" w:styleId="Formatvorlage24">
     <w:name w:val="Formatvorlage24"/>
-    <w:basedOn w:val="Absatz-Standardschriftart"/>
+    <w:basedOn w:val="a0"/>
     <w:uiPriority w:val="1"/>
     <w:rsid w:val="006626CD"/>
     <w:rPr>
@@ -5242,7 +5236,7 @@
   </w:style>
   <w:style w:type="character" w:customStyle="1" w:styleId="Formatvorlage25">
     <w:name w:val="Formatvorlage25"/>
-    <w:basedOn w:val="Absatz-Standardschriftart"/>
+    <w:basedOn w:val="a0"/>
     <w:uiPriority w:val="1"/>
     <w:rsid w:val="006626CD"/>
     <w:rPr>
@@ -5252,7 +5246,7 @@
   </w:style>
   <w:style w:type="character" w:customStyle="1" w:styleId="Formatvorlage26">
     <w:name w:val="Formatvorlage26"/>
-    <w:basedOn w:val="Absatz-Standardschriftart"/>
+    <w:basedOn w:val="a0"/>
     <w:uiPriority w:val="1"/>
     <w:rsid w:val="006626CD"/>
     <w:rPr>
@@ -5262,7 +5256,7 @@
   </w:style>
   <w:style w:type="character" w:customStyle="1" w:styleId="Formatvorlage27">
     <w:name w:val="Formatvorlage27"/>
-    <w:basedOn w:val="Absatz-Standardschriftart"/>
+    <w:basedOn w:val="a0"/>
     <w:uiPriority w:val="1"/>
     <w:rsid w:val="001442C3"/>
     <w:rPr>
@@ -5272,7 +5266,7 @@
   </w:style>
   <w:style w:type="character" w:customStyle="1" w:styleId="Formatvorlage28">
     <w:name w:val="Formatvorlage28"/>
-    <w:basedOn w:val="Absatz-Standardschriftart"/>
+    <w:basedOn w:val="a0"/>
     <w:uiPriority w:val="1"/>
     <w:rsid w:val="001442C3"/>
     <w:rPr>
@@ -5282,7 +5276,7 @@
   </w:style>
   <w:style w:type="character" w:customStyle="1" w:styleId="Formatvorlage29">
     <w:name w:val="Formatvorlage29"/>
-    <w:basedOn w:val="Absatz-Standardschriftart"/>
+    <w:basedOn w:val="a0"/>
     <w:uiPriority w:val="1"/>
     <w:rsid w:val="001442C3"/>
     <w:rPr>
@@ -5292,7 +5286,7 @@
   </w:style>
   <w:style w:type="character" w:customStyle="1" w:styleId="Formatvorlage30">
     <w:name w:val="Formatvorlage30"/>
-    <w:basedOn w:val="Absatz-Standardschriftart"/>
+    <w:basedOn w:val="a0"/>
     <w:uiPriority w:val="1"/>
     <w:rsid w:val="001442C3"/>
     <w:rPr>
@@ -5302,7 +5296,7 @@
   </w:style>
   <w:style w:type="character" w:customStyle="1" w:styleId="Formatvorlage31">
     <w:name w:val="Formatvorlage31"/>
-    <w:basedOn w:val="Absatz-Standardschriftart"/>
+    <w:basedOn w:val="a0"/>
     <w:uiPriority w:val="1"/>
     <w:rsid w:val="001442C3"/>
     <w:rPr>
@@ -5312,7 +5306,7 @@
   </w:style>
   <w:style w:type="character" w:customStyle="1" w:styleId="Formatvorlage32">
     <w:name w:val="Formatvorlage32"/>
-    <w:basedOn w:val="Absatz-Standardschriftart"/>
+    <w:basedOn w:val="a0"/>
     <w:uiPriority w:val="1"/>
     <w:rsid w:val="001442C3"/>
     <w:rPr>
@@ -5322,7 +5316,7 @@
   </w:style>
   <w:style w:type="character" w:customStyle="1" w:styleId="Formatvorlage33">
     <w:name w:val="Formatvorlage33"/>
-    <w:basedOn w:val="Absatz-Standardschriftart"/>
+    <w:basedOn w:val="a0"/>
     <w:uiPriority w:val="1"/>
     <w:rsid w:val="001442C3"/>
     <w:rPr>
@@ -5332,7 +5326,7 @@
   </w:style>
   <w:style w:type="character" w:customStyle="1" w:styleId="Formatvorlage34">
     <w:name w:val="Formatvorlage34"/>
-    <w:basedOn w:val="Absatz-Standardschriftart"/>
+    <w:basedOn w:val="a0"/>
     <w:uiPriority w:val="1"/>
     <w:rsid w:val="001442C3"/>
     <w:rPr>
@@ -5342,7 +5336,7 @@
   </w:style>
   <w:style w:type="character" w:customStyle="1" w:styleId="Formatvorlage35">
     <w:name w:val="Formatvorlage35"/>
-    <w:basedOn w:val="Absatz-Standardschriftart"/>
+    <w:basedOn w:val="a0"/>
     <w:uiPriority w:val="1"/>
     <w:rsid w:val="001442C3"/>
     <w:rPr>
@@ -5352,7 +5346,7 @@
   </w:style>
   <w:style w:type="character" w:customStyle="1" w:styleId="Formatvorlage36">
     <w:name w:val="Formatvorlage36"/>
-    <w:basedOn w:val="Absatz-Standardschriftart"/>
+    <w:basedOn w:val="a0"/>
     <w:uiPriority w:val="1"/>
     <w:rsid w:val="001442C3"/>
     <w:rPr>
@@ -5362,7 +5356,7 @@
   </w:style>
   <w:style w:type="character" w:customStyle="1" w:styleId="Formatvorlage37">
     <w:name w:val="Formatvorlage37"/>
-    <w:basedOn w:val="Absatz-Standardschriftart"/>
+    <w:basedOn w:val="a0"/>
     <w:uiPriority w:val="1"/>
     <w:rsid w:val="001442C3"/>
     <w:rPr>
@@ -5372,7 +5366,7 @@
   </w:style>
   <w:style w:type="character" w:customStyle="1" w:styleId="Formatvorlage38">
     <w:name w:val="Formatvorlage38"/>
-    <w:basedOn w:val="Absatz-Standardschriftart"/>
+    <w:basedOn w:val="a0"/>
     <w:uiPriority w:val="1"/>
     <w:rsid w:val="001442C3"/>
     <w:rPr>
@@ -5383,7 +5377,7 @@
   </w:style>
   <w:style w:type="character" w:customStyle="1" w:styleId="Formatvorlage39">
     <w:name w:val="Formatvorlage39"/>
-    <w:basedOn w:val="Absatz-Standardschriftart"/>
+    <w:basedOn w:val="a0"/>
     <w:uiPriority w:val="1"/>
     <w:rsid w:val="001442C3"/>
     <w:rPr>
@@ -5393,7 +5387,7 @@
   </w:style>
   <w:style w:type="character" w:customStyle="1" w:styleId="Formatvorlage40">
     <w:name w:val="Formatvorlage40"/>
-    <w:basedOn w:val="Absatz-Standardschriftart"/>
+    <w:basedOn w:val="a0"/>
     <w:uiPriority w:val="1"/>
     <w:rsid w:val="001442C3"/>
     <w:rPr>
@@ -5403,7 +5397,7 @@
   </w:style>
   <w:style w:type="character" w:customStyle="1" w:styleId="Formatvorlage41">
     <w:name w:val="Formatvorlage41"/>
-    <w:basedOn w:val="Absatz-Standardschriftart"/>
+    <w:basedOn w:val="a0"/>
     <w:uiPriority w:val="1"/>
     <w:rsid w:val="00472118"/>
     <w:rPr>
@@ -5413,7 +5407,7 @@
   </w:style>
   <w:style w:type="character" w:customStyle="1" w:styleId="Formatvorlage42">
     <w:name w:val="Formatvorlage42"/>
-    <w:basedOn w:val="Absatz-Standardschriftart"/>
+    <w:basedOn w:val="a0"/>
     <w:uiPriority w:val="1"/>
     <w:rsid w:val="00266602"/>
     <w:rPr>
@@ -5423,7 +5417,7 @@
   </w:style>
   <w:style w:type="character" w:customStyle="1" w:styleId="Formatvorlage43">
     <w:name w:val="Formatvorlage43"/>
-    <w:basedOn w:val="Absatz-Standardschriftart"/>
+    <w:basedOn w:val="a0"/>
     <w:uiPriority w:val="1"/>
     <w:rsid w:val="00266602"/>
     <w:rPr>
@@ -5433,7 +5427,7 @@
   </w:style>
   <w:style w:type="character" w:customStyle="1" w:styleId="Formatvorlage44">
     <w:name w:val="Formatvorlage44"/>
-    <w:basedOn w:val="Absatz-Standardschriftart"/>
+    <w:basedOn w:val="a0"/>
     <w:uiPriority w:val="1"/>
     <w:rsid w:val="00266602"/>
     <w:rPr>
@@ -5443,7 +5437,7 @@
   </w:style>
   <w:style w:type="character" w:customStyle="1" w:styleId="Formatvorlage45">
     <w:name w:val="Formatvorlage45"/>
-    <w:basedOn w:val="Absatz-Standardschriftart"/>
+    <w:basedOn w:val="a0"/>
     <w:uiPriority w:val="1"/>
     <w:rsid w:val="00266602"/>
     <w:rPr>
@@ -5453,7 +5447,7 @@
   </w:style>
   <w:style w:type="character" w:customStyle="1" w:styleId="Formatvorlage46">
     <w:name w:val="Formatvorlage46"/>
-    <w:basedOn w:val="Absatz-Standardschriftart"/>
+    <w:basedOn w:val="a0"/>
     <w:uiPriority w:val="1"/>
     <w:rsid w:val="00266602"/>
     <w:rPr>
@@ -5463,7 +5457,7 @@
   </w:style>
   <w:style w:type="character" w:customStyle="1" w:styleId="Formatvorlage47">
     <w:name w:val="Formatvorlage47"/>
-    <w:basedOn w:val="Absatz-Standardschriftart"/>
+    <w:basedOn w:val="a0"/>
     <w:uiPriority w:val="1"/>
     <w:rsid w:val="00266602"/>
     <w:rPr>
@@ -5473,7 +5467,7 @@
   </w:style>
   <w:style w:type="character" w:customStyle="1" w:styleId="Formatvorlage48">
     <w:name w:val="Formatvorlage48"/>
-    <w:basedOn w:val="Absatz-Standardschriftart"/>
+    <w:basedOn w:val="a0"/>
     <w:uiPriority w:val="1"/>
     <w:rsid w:val="00266602"/>
     <w:rPr>
@@ -5483,7 +5477,7 @@
   </w:style>
   <w:style w:type="character" w:customStyle="1" w:styleId="Formatvorlage49">
     <w:name w:val="Formatvorlage49"/>
-    <w:basedOn w:val="Absatz-Standardschriftart"/>
+    <w:basedOn w:val="a0"/>
     <w:uiPriority w:val="1"/>
     <w:rsid w:val="00266602"/>
     <w:rPr>
@@ -5493,7 +5487,7 @@
   </w:style>
   <w:style w:type="character" w:customStyle="1" w:styleId="Formatvorlage50">
     <w:name w:val="Formatvorlage50"/>
-    <w:basedOn w:val="Absatz-Standardschriftart"/>
+    <w:basedOn w:val="a0"/>
     <w:uiPriority w:val="1"/>
     <w:rsid w:val="00266602"/>
     <w:rPr>
@@ -5503,7 +5497,7 @@
   </w:style>
   <w:style w:type="character" w:customStyle="1" w:styleId="Formatvorlage51">
     <w:name w:val="Formatvorlage51"/>
-    <w:basedOn w:val="Absatz-Standardschriftart"/>
+    <w:basedOn w:val="a0"/>
     <w:uiPriority w:val="1"/>
     <w:rsid w:val="00266602"/>
     <w:rPr>
@@ -5513,7 +5507,7 @@
   </w:style>
   <w:style w:type="character" w:customStyle="1" w:styleId="Formatvorlage52">
     <w:name w:val="Formatvorlage52"/>
-    <w:basedOn w:val="Absatz-Standardschriftart"/>
+    <w:basedOn w:val="a0"/>
     <w:uiPriority w:val="1"/>
     <w:rsid w:val="00266602"/>
     <w:rPr>
@@ -5523,7 +5517,7 @@
   </w:style>
   <w:style w:type="character" w:customStyle="1" w:styleId="Formatvorlage53">
     <w:name w:val="Formatvorlage53"/>
-    <w:basedOn w:val="Absatz-Standardschriftart"/>
+    <w:basedOn w:val="a0"/>
     <w:uiPriority w:val="1"/>
     <w:rsid w:val="00266602"/>
     <w:rPr>
@@ -5533,7 +5527,7 @@
   </w:style>
   <w:style w:type="character" w:customStyle="1" w:styleId="Formatvorlage54">
     <w:name w:val="Formatvorlage54"/>
-    <w:basedOn w:val="Absatz-Standardschriftart"/>
+    <w:basedOn w:val="a0"/>
     <w:uiPriority w:val="1"/>
     <w:rsid w:val="00266602"/>
     <w:rPr>
@@ -5543,7 +5537,7 @@
   </w:style>
   <w:style w:type="character" w:customStyle="1" w:styleId="Formatvorlage55">
     <w:name w:val="Formatvorlage55"/>
-    <w:basedOn w:val="Absatz-Standardschriftart"/>
+    <w:basedOn w:val="a0"/>
     <w:uiPriority w:val="1"/>
     <w:rsid w:val="00266602"/>
     <w:rPr>
@@ -5553,7 +5547,7 @@
   </w:style>
   <w:style w:type="character" w:customStyle="1" w:styleId="Formatvorlage56">
     <w:name w:val="Formatvorlage56"/>
-    <w:basedOn w:val="Absatz-Standardschriftart"/>
+    <w:basedOn w:val="a0"/>
     <w:uiPriority w:val="1"/>
     <w:rsid w:val="00266602"/>
     <w:rPr>
@@ -5563,7 +5557,7 @@
   </w:style>
   <w:style w:type="character" w:customStyle="1" w:styleId="Formatvorlage57">
     <w:name w:val="Formatvorlage57"/>
-    <w:basedOn w:val="Absatz-Standardschriftart"/>
+    <w:basedOn w:val="a0"/>
     <w:uiPriority w:val="1"/>
     <w:rsid w:val="00266602"/>
     <w:rPr>
@@ -5573,7 +5567,7 @@
   </w:style>
   <w:style w:type="character" w:customStyle="1" w:styleId="Formatvorlage58">
     <w:name w:val="Formatvorlage58"/>
-    <w:basedOn w:val="Absatz-Standardschriftart"/>
+    <w:basedOn w:val="a0"/>
     <w:uiPriority w:val="1"/>
     <w:rsid w:val="004F3820"/>
     <w:rPr>
@@ -5583,7 +5577,7 @@
   </w:style>
   <w:style w:type="character" w:customStyle="1" w:styleId="Formatvorlage59">
     <w:name w:val="Formatvorlage59"/>
-    <w:basedOn w:val="Absatz-Standardschriftart"/>
+    <w:basedOn w:val="a0"/>
     <w:uiPriority w:val="1"/>
     <w:rsid w:val="00B060E1"/>
     <w:rPr>
@@ -5593,7 +5587,7 @@
   </w:style>
   <w:style w:type="character" w:customStyle="1" w:styleId="Formatvorlage60">
     <w:name w:val="Formatvorlage60"/>
-    <w:basedOn w:val="Absatz-Standardschriftart"/>
+    <w:basedOn w:val="a0"/>
     <w:uiPriority w:val="1"/>
     <w:rsid w:val="00B060E1"/>
     <w:rPr>
@@ -5603,7 +5597,7 @@
   </w:style>
   <w:style w:type="character" w:customStyle="1" w:styleId="Formatvorlage61">
     <w:name w:val="Formatvorlage61"/>
-    <w:basedOn w:val="Absatz-Standardschriftart"/>
+    <w:basedOn w:val="a0"/>
     <w:uiPriority w:val="1"/>
     <w:rsid w:val="00B060E1"/>
     <w:rPr>
@@ -5613,7 +5607,7 @@
   </w:style>
   <w:style w:type="character" w:customStyle="1" w:styleId="Formatvorlage62">
     <w:name w:val="Formatvorlage62"/>
-    <w:basedOn w:val="Absatz-Standardschriftart"/>
+    <w:basedOn w:val="a0"/>
     <w:uiPriority w:val="1"/>
     <w:rsid w:val="00B060E1"/>
     <w:rPr>
@@ -5623,7 +5617,7 @@
   </w:style>
   <w:style w:type="character" w:customStyle="1" w:styleId="Formatvorlage63">
     <w:name w:val="Formatvorlage63"/>
-    <w:basedOn w:val="Absatz-Standardschriftart"/>
+    <w:basedOn w:val="a0"/>
     <w:uiPriority w:val="1"/>
     <w:rsid w:val="00B060E1"/>
     <w:rPr>
@@ -5633,7 +5627,7 @@
   </w:style>
   <w:style w:type="character" w:customStyle="1" w:styleId="Formatvorlage64">
     <w:name w:val="Formatvorlage64"/>
-    <w:basedOn w:val="Absatz-Standardschriftart"/>
+    <w:basedOn w:val="a0"/>
     <w:uiPriority w:val="1"/>
     <w:rsid w:val="00B060E1"/>
     <w:rPr>
@@ -5643,7 +5637,7 @@
   </w:style>
   <w:style w:type="character" w:customStyle="1" w:styleId="Formatvorlage65">
     <w:name w:val="Formatvorlage65"/>
-    <w:basedOn w:val="Absatz-Standardschriftart"/>
+    <w:basedOn w:val="a0"/>
     <w:uiPriority w:val="1"/>
     <w:rsid w:val="00B060E1"/>
     <w:rPr>
@@ -5653,7 +5647,7 @@
   </w:style>
   <w:style w:type="character" w:customStyle="1" w:styleId="Formatvorlage66">
     <w:name w:val="Formatvorlage66"/>
-    <w:basedOn w:val="Absatz-Standardschriftart"/>
+    <w:basedOn w:val="a0"/>
     <w:uiPriority w:val="1"/>
     <w:rsid w:val="00B060E1"/>
     <w:rPr>
@@ -5663,7 +5657,7 @@
   </w:style>
   <w:style w:type="character" w:customStyle="1" w:styleId="Formatvorlage67">
     <w:name w:val="Formatvorlage67"/>
-    <w:basedOn w:val="Absatz-Standardschriftart"/>
+    <w:basedOn w:val="a0"/>
     <w:uiPriority w:val="1"/>
     <w:rsid w:val="00B060E1"/>
     <w:rPr>
@@ -5673,7 +5667,7 @@
   </w:style>
   <w:style w:type="character" w:customStyle="1" w:styleId="Formatvorlage68">
     <w:name w:val="Formatvorlage68"/>
-    <w:basedOn w:val="Absatz-Standardschriftart"/>
+    <w:basedOn w:val="a0"/>
     <w:uiPriority w:val="1"/>
     <w:rsid w:val="000F77F6"/>
     <w:rPr>
@@ -5683,7 +5677,7 @@
   </w:style>
   <w:style w:type="character" w:customStyle="1" w:styleId="Formatvorlage69">
     <w:name w:val="Formatvorlage69"/>
-    <w:basedOn w:val="Absatz-Standardschriftart"/>
+    <w:basedOn w:val="a0"/>
     <w:uiPriority w:val="1"/>
     <w:rsid w:val="000F77F6"/>
     <w:rPr>
@@ -5693,7 +5687,7 @@
   </w:style>
   <w:style w:type="character" w:customStyle="1" w:styleId="Formatvorlage70">
     <w:name w:val="Formatvorlage70"/>
-    <w:basedOn w:val="Absatz-Standardschriftart"/>
+    <w:basedOn w:val="a0"/>
     <w:uiPriority w:val="1"/>
     <w:rsid w:val="000F77F6"/>
     <w:rPr>
@@ -5703,7 +5697,7 @@
   </w:style>
   <w:style w:type="character" w:customStyle="1" w:styleId="Formatvorlage71">
     <w:name w:val="Formatvorlage71"/>
-    <w:basedOn w:val="Absatz-Standardschriftart"/>
+    <w:basedOn w:val="a0"/>
     <w:uiPriority w:val="1"/>
     <w:rsid w:val="000F77F6"/>
     <w:rPr>
@@ -5713,7 +5707,7 @@
   </w:style>
   <w:style w:type="character" w:customStyle="1" w:styleId="Formatvorlage72">
     <w:name w:val="Formatvorlage72"/>
-    <w:basedOn w:val="Absatz-Standardschriftart"/>
+    <w:basedOn w:val="a0"/>
     <w:uiPriority w:val="1"/>
     <w:rsid w:val="000F77F6"/>
     <w:rPr>
@@ -5723,7 +5717,7 @@
   </w:style>
   <w:style w:type="character" w:customStyle="1" w:styleId="Formatvorlage73">
     <w:name w:val="Formatvorlage73"/>
-    <w:basedOn w:val="Absatz-Standardschriftart"/>
+    <w:basedOn w:val="a0"/>
     <w:uiPriority w:val="1"/>
     <w:rsid w:val="000F77F6"/>
     <w:rPr>
@@ -5733,7 +5727,7 @@
   </w:style>
   <w:style w:type="character" w:customStyle="1" w:styleId="Formatvorlage74">
     <w:name w:val="Formatvorlage74"/>
-    <w:basedOn w:val="Absatz-Standardschriftart"/>
+    <w:basedOn w:val="a0"/>
     <w:uiPriority w:val="1"/>
     <w:rsid w:val="000F77F6"/>
     <w:rPr>
@@ -5743,7 +5737,7 @@
   </w:style>
   <w:style w:type="character" w:customStyle="1" w:styleId="Formatvorlage75">
     <w:name w:val="Formatvorlage75"/>
-    <w:basedOn w:val="Absatz-Standardschriftart"/>
+    <w:basedOn w:val="a0"/>
     <w:uiPriority w:val="1"/>
     <w:rsid w:val="000F77F6"/>
     <w:rPr>
@@ -5753,7 +5747,7 @@
   </w:style>
   <w:style w:type="character" w:customStyle="1" w:styleId="Formatvorlage76">
     <w:name w:val="Formatvorlage76"/>
-    <w:basedOn w:val="Absatz-Standardschriftart"/>
+    <w:basedOn w:val="a0"/>
     <w:uiPriority w:val="1"/>
     <w:rsid w:val="000F77F6"/>
     <w:rPr>
@@ -5763,7 +5757,7 @@
   </w:style>
   <w:style w:type="character" w:customStyle="1" w:styleId="Formatvorlage77">
     <w:name w:val="Formatvorlage77"/>
-    <w:basedOn w:val="Absatz-Standardschriftart"/>
+    <w:basedOn w:val="a0"/>
     <w:uiPriority w:val="1"/>
     <w:rsid w:val="002377AB"/>
     <w:rPr>
@@ -5773,7 +5767,7 @@
   </w:style>
   <w:style w:type="character" w:customStyle="1" w:styleId="Formatvorlage78">
     <w:name w:val="Formatvorlage78"/>
-    <w:basedOn w:val="Absatz-Standardschriftart"/>
+    <w:basedOn w:val="a0"/>
     <w:uiPriority w:val="1"/>
     <w:rsid w:val="00C65955"/>
     <w:rPr>
@@ -5783,7 +5777,7 @@
   </w:style>
   <w:style w:type="character" w:customStyle="1" w:styleId="Formatvorlage79">
     <w:name w:val="Formatvorlage79"/>
-    <w:basedOn w:val="Absatz-Standardschriftart"/>
+    <w:basedOn w:val="a0"/>
     <w:uiPriority w:val="1"/>
     <w:rsid w:val="00150323"/>
     <w:rPr>
@@ -5820,7 +5814,7 @@
           </w:pPr>
           <w:r>
             <w:rPr>
-              <w:rStyle w:val="Platzhaltertext"/>
+              <w:rStyle w:val="a3"/>
             </w:rPr>
             <w:t>Wählen Sie ein Element aus.</w:t>
           </w:r>
@@ -5849,7 +5843,7 @@
           </w:pPr>
           <w:r>
             <w:rPr>
-              <w:rStyle w:val="Platzhaltertext"/>
+              <w:rStyle w:val="a3"/>
             </w:rPr>
             <w:t>Wählen Sie ein Element aus.</w:t>
           </w:r>
@@ -5878,7 +5872,7 @@
           </w:pPr>
           <w:r>
             <w:rPr>
-              <w:rStyle w:val="Platzhaltertext"/>
+              <w:rStyle w:val="a3"/>
             </w:rPr>
             <w:t>Wählen Sie ein Element aus.</w:t>
           </w:r>
@@ -5893,24 +5887,24 @@
 <w:fonts xmlns:mc="http://schemas.openxmlformats.org/markup-compatibility/2006" xmlns:r="http://schemas.openxmlformats.org/officeDocument/2006/relationships" xmlns:w="http://schemas.openxmlformats.org/wordprocessingml/2006/main" xmlns:w14="http://schemas.microsoft.com/office/word/2010/wordml" xmlns:w15="http://schemas.microsoft.com/office/word/2012/wordml" xmlns:w16cid="http://schemas.microsoft.com/office/word/2016/wordml/cid" xmlns:w16se="http://schemas.microsoft.com/office/word/2015/wordml/symex" mc:Ignorable="w14 w15 w16se w16cid">
   <w:font w:name="Arial">
     <w:panose1 w:val="020B0604020202020204"/>
-    <w:charset w:val="00"/>
+    <w:charset w:val="CC"/>
     <w:family w:val="swiss"/>
     <w:pitch w:val="variable"/>
     <w:sig w:usb0="E0002EFF" w:usb1="C000785B" w:usb2="00000009" w:usb3="00000000" w:csb0="000001FF" w:csb1="00000000"/>
   </w:font>
   <w:font w:name="Times New Roman">
     <w:panose1 w:val="02020603050405020304"/>
-    <w:charset w:val="00"/>
+    <w:charset w:val="CC"/>
     <w:family w:val="roman"/>
     <w:pitch w:val="variable"/>
     <w:sig w:usb0="E0002EFF" w:usb1="C000785B" w:usb2="00000009" w:usb3="00000000" w:csb0="000001FF" w:csb1="00000000"/>
   </w:font>
   <w:font w:name="Calibri">
     <w:panose1 w:val="020F0502020204030204"/>
-    <w:charset w:val="00"/>
+    <w:charset w:val="CC"/>
     <w:family w:val="swiss"/>
     <w:pitch w:val="variable"/>
-    <w:sig w:usb0="E0002AFF" w:usb1="C000247B" w:usb2="00000009" w:usb3="00000000" w:csb0="000001FF" w:csb1="00000000"/>
+    <w:sig w:usb0="E0002EFF" w:usb1="C000247B" w:usb2="00000009" w:usb3="00000000" w:csb0="000001FF" w:csb1="00000000"/>
   </w:font>
   <w:font w:name="Tahoma">
     <w:panose1 w:val="020B0604030504040204"/>
@@ -5921,14 +5915,14 @@
   </w:font>
   <w:font w:name="Cambria">
     <w:panose1 w:val="02040503050406030204"/>
-    <w:charset w:val="00"/>
+    <w:charset w:val="CC"/>
     <w:family w:val="roman"/>
     <w:pitch w:val="variable"/>
     <w:sig w:usb0="E00006FF" w:usb1="420024FF" w:usb2="02000000" w:usb3="00000000" w:csb0="0000019F" w:csb1="00000000"/>
   </w:font>
   <w:font w:name="Calibri Light">
     <w:panose1 w:val="020F0302020204030204"/>
-    <w:charset w:val="00"/>
+    <w:charset w:val="CC"/>
     <w:family w:val="swiss"/>
     <w:pitch w:val="variable"/>
     <w:sig w:usb0="E0002AFF" w:usb1="C000247B" w:usb2="00000009" w:usb3="00000000" w:csb0="000001FF" w:csb1="00000000"/>
@@ -5953,7 +5947,9 @@
   </w:compat>
   <w:rsids>
     <w:rsidRoot w:val="004A1FD8"/>
+    <w:rsid w:val="00295F07"/>
     <w:rsid w:val="004A1FD8"/>
+    <w:rsid w:val="008D0790"/>
   </w:rsids>
   <m:mathPr>
     <m:mathFont m:val="Cambria Math"/>
@@ -6370,17 +6366,17 @@
     <w:lsdException w:name="Hashtag" w:semiHidden="1" w:unhideWhenUsed="1"/>
     <w:lsdException w:name="Unresolved Mention" w:semiHidden="1" w:unhideWhenUsed="1"/>
   </w:latentStyles>
-  <w:style w:type="paragraph" w:default="1" w:styleId="Standard">
+  <w:style w:type="paragraph" w:default="1" w:styleId="a">
     <w:name w:val="Normal"/>
     <w:qFormat/>
   </w:style>
-  <w:style w:type="character" w:default="1" w:styleId="Absatz-Standardschriftart">
+  <w:style w:type="character" w:default="1" w:styleId="a0">
     <w:name w:val="Default Paragraph Font"/>
     <w:uiPriority w:val="1"/>
     <w:semiHidden/>
     <w:unhideWhenUsed/>
   </w:style>
-  <w:style w:type="table" w:default="1" w:styleId="NormaleTabelle">
+  <w:style w:type="table" w:default="1" w:styleId="a1">
     <w:name w:val="Normal Table"/>
     <w:uiPriority w:val="99"/>
     <w:semiHidden/>
@@ -6395,15 +6391,15 @@
       </w:tblCellMar>
     </w:tblPr>
   </w:style>
-  <w:style w:type="numbering" w:default="1" w:styleId="KeineListe">
+  <w:style w:type="numbering" w:default="1" w:styleId="a2">
     <w:name w:val="No List"/>
     <w:uiPriority w:val="99"/>
     <w:semiHidden/>
     <w:unhideWhenUsed/>
   </w:style>
-  <w:style w:type="character" w:styleId="Platzhaltertext">
+  <w:style w:type="character" w:styleId="a3">
     <w:name w:val="Placeholder Text"/>
-    <w:basedOn w:val="Absatz-Standardschriftart"/>
+    <w:basedOn w:val="a0"/>
     <w:uiPriority w:val="99"/>
     <w:semiHidden/>
     <w:rPr>

</xml_diff>